<commit_message>
Scheduled upload from SharePoint
</commit_message>
<xml_diff>
--- a/PLT-Metrics-Guide.docx
+++ b/PLT-Metrics-Guide.docx
@@ -74,8 +74,6 @@
       <w:r>
         <w:rPr>
           <w:rFonts w:eastAsia="Helvetica" w:cstheme="minorHAnsi"/>
-          <w:b/>
-          <w:bCs/>
           <w:color w:val="000000" w:themeColor="text1"/>
         </w:rPr>
         <w:t>Important Note</w:t>
@@ -92,7 +90,23 @@
           <w:rFonts w:eastAsia="Segoe UI" w:cstheme="minorHAnsi"/>
           <w:color w:val="000000" w:themeColor="text1"/>
         </w:rPr>
-        <w:t>All numbers and visuals on this dashboard display maximum of up-to 13 months of data. Data for the previous month will be visible on the dashboard within first week of the current month. This is done to ensure iteration releases are accurately closed out &amp; validated by product teams.</w:t>
+        <w:t xml:space="preserve">All numbers and visuals on this dashboard display maximum </w:t>
+      </w:r>
+      <w:proofErr w:type="gramStart"/>
+      <w:r>
+        <w:rPr>
+          <w:rFonts w:eastAsia="Segoe UI" w:cstheme="minorHAnsi"/>
+          <w:color w:val="000000" w:themeColor="text1"/>
+        </w:rPr>
+        <w:t>of up-to 13 months of data</w:t>
+      </w:r>
+      <w:proofErr w:type="gramEnd"/>
+      <w:r>
+        <w:rPr>
+          <w:rFonts w:eastAsia="Segoe UI" w:cstheme="minorHAnsi"/>
+          <w:color w:val="000000" w:themeColor="text1"/>
+        </w:rPr>
+        <w:t>. Data for the previous month will be visible on the dashboard within first week of the current month. This is done to ensure iteration releases are accurately closed out &amp; validated by product teams.</w:t>
       </w:r>
     </w:p>
     <w:p>
@@ -527,13 +541,13 @@
           <w:szCs w:val="24"/>
         </w:rPr>
         <w:drawing>
-          <wp:anchor distT="0" distB="0" distL="114300" distR="114300" simplePos="0" relativeHeight="251658240" behindDoc="1" locked="0" layoutInCell="1" allowOverlap="1" wp14:anchorId="687E1E70" wp14:editId="4F91CD56">
+          <wp:anchor distT="0" distB="0" distL="114300" distR="114300" simplePos="0" relativeHeight="251658240" behindDoc="1" locked="0" layoutInCell="1" allowOverlap="1" wp14:anchorId="687E1E70" wp14:editId="05162BFE">
             <wp:simplePos x="0" y="0"/>
             <wp:positionH relativeFrom="column">
               <wp:posOffset>7419975</wp:posOffset>
             </wp:positionH>
             <wp:positionV relativeFrom="paragraph">
-              <wp:posOffset>495300</wp:posOffset>
+              <wp:posOffset>533400</wp:posOffset>
             </wp:positionV>
             <wp:extent cx="352474" cy="314369"/>
             <wp:effectExtent l="0" t="0" r="9525" b="9525"/>
@@ -682,13 +696,13 @@
         <mc:AlternateContent>
           <mc:Choice Requires="wps">
             <w:drawing>
-              <wp:anchor distT="0" distB="0" distL="114300" distR="114300" simplePos="0" relativeHeight="251658242" behindDoc="0" locked="0" layoutInCell="1" allowOverlap="1" wp14:anchorId="3E9D40C5" wp14:editId="7E4E5ACB">
+              <wp:anchor distT="0" distB="0" distL="114300" distR="114300" simplePos="0" relativeHeight="251658242" behindDoc="0" locked="0" layoutInCell="1" allowOverlap="1" wp14:anchorId="3E9D40C5" wp14:editId="5700822D">
                 <wp:simplePos x="0" y="0"/>
                 <wp:positionH relativeFrom="column">
-                  <wp:posOffset>4829175</wp:posOffset>
+                  <wp:posOffset>4819650</wp:posOffset>
                 </wp:positionH>
                 <wp:positionV relativeFrom="paragraph">
-                  <wp:posOffset>177165</wp:posOffset>
+                  <wp:posOffset>196215</wp:posOffset>
                 </wp:positionV>
                 <wp:extent cx="381000" cy="581025"/>
                 <wp:effectExtent l="19050" t="0" r="19050" b="47625"/>
@@ -741,7 +755,7 @@
           </mc:Choice>
           <mc:Fallback>
             <w:pict>
-              <v:shapetype w14:anchorId="112C6A89" id="_x0000_t67" coordsize="21600,21600" o:spt="67" adj="16200,5400" path="m0@0l@1@0@1,0@2,0@2@0,21600@0,10800,21600xe">
+              <v:shapetype w14:anchorId="503C386A" id="_x0000_t67" coordsize="21600,21600" o:spt="67" adj="16200,5400" path="m0@0l@1@0@1,0@2,0@2@0,21600@0,10800,21600xe">
                 <v:stroke joinstyle="miter"/>
                 <v:formulas>
                   <v:f eqn="val #0"/>
@@ -757,7 +771,7 @@
                   <v:h position="#1,#0" xrange="0,10800" yrange="0,21600"/>
                 </v:handles>
               </v:shapetype>
-              <v:shape id="Arrow: Down 2" o:spid="_x0000_s1026" type="#_x0000_t67" style="position:absolute;margin-left:380.25pt;margin-top:13.95pt;width:30pt;height:45.75pt;z-index:251658242;visibility:visible;mso-wrap-style:square;mso-width-percent:0;mso-wrap-distance-left:9pt;mso-wrap-distance-top:0;mso-wrap-distance-right:9pt;mso-wrap-distance-bottom:0;mso-position-horizontal:absolute;mso-position-horizontal-relative:text;mso-position-vertical:absolute;mso-position-vertical-relative:text;mso-width-percent:0;mso-width-relative:margin;v-text-anchor:middle" o:gfxdata="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" adj="14518" fillcolor="#70ad47 [3209]" strokecolor="#10190a [489]" strokeweight="1pt"/>
+              <v:shape id="Arrow: Down 2" o:spid="_x0000_s1026" type="#_x0000_t67" style="position:absolute;margin-left:379.5pt;margin-top:15.45pt;width:30pt;height:45.75pt;z-index:251658242;visibility:visible;mso-wrap-style:square;mso-width-percent:0;mso-wrap-distance-left:9pt;mso-wrap-distance-top:0;mso-wrap-distance-right:9pt;mso-wrap-distance-bottom:0;mso-position-horizontal:absolute;mso-position-horizontal-relative:text;mso-position-vertical:absolute;mso-position-vertical-relative:text;mso-width-percent:0;mso-width-relative:margin;v-text-anchor:middle" o:gfxdata="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" adj="14518" fillcolor="#70ad47 [3209]" strokecolor="#10190a [489]" strokeweight="1pt"/>
             </w:pict>
           </mc:Fallback>
         </mc:AlternateContent>
@@ -945,13 +959,13 @@
         <mc:AlternateContent>
           <mc:Choice Requires="wps">
             <w:drawing>
-              <wp:anchor distT="0" distB="0" distL="114300" distR="114300" simplePos="0" relativeHeight="251658241" behindDoc="0" locked="0" layoutInCell="1" allowOverlap="1" wp14:anchorId="5426AE75" wp14:editId="6815EF53">
+              <wp:anchor distT="0" distB="0" distL="114300" distR="114300" simplePos="0" relativeHeight="251658241" behindDoc="0" locked="0" layoutInCell="1" allowOverlap="1" wp14:anchorId="5426AE75" wp14:editId="62CF1637">
                 <wp:simplePos x="0" y="0"/>
                 <wp:positionH relativeFrom="column">
-                  <wp:posOffset>6362700</wp:posOffset>
+                  <wp:posOffset>6343650</wp:posOffset>
                 </wp:positionH>
                 <wp:positionV relativeFrom="paragraph">
-                  <wp:posOffset>329565</wp:posOffset>
+                  <wp:posOffset>339090</wp:posOffset>
                 </wp:positionV>
                 <wp:extent cx="809625" cy="390525"/>
                 <wp:effectExtent l="19050" t="19050" r="28575" b="47625"/>
@@ -1007,7 +1021,7 @@
           </mc:Choice>
           <mc:Fallback>
             <w:pict>
-              <v:shapetype w14:anchorId="3E0B3875" id="_x0000_t66" coordsize="21600,21600" o:spt="66" adj="5400,5400" path="m@0,l@0@1,21600@1,21600@2@0@2@0,21600,,10800xe">
+              <v:shapetype w14:anchorId="4D35459D" id="_x0000_t66" coordsize="21600,21600" o:spt="66" adj="5400,5400" path="m@0,l@0@1,21600@1,21600@2@0@2@0,21600,,10800xe">
                 <v:stroke joinstyle="miter"/>
                 <v:formulas>
                   <v:f eqn="val #0"/>
@@ -1021,7 +1035,7 @@
                   <v:h position="#0,#1" xrange="0,21600" yrange="0,10800"/>
                 </v:handles>
               </v:shapetype>
-              <v:shape id="Arrow: Left 1" o:spid="_x0000_s1026" type="#_x0000_t66" style="position:absolute;margin-left:501pt;margin-top:25.95pt;width:63.75pt;height:30.75pt;z-index:251658241;visibility:visible;mso-wrap-style:square;mso-width-percent:0;mso-height-percent:0;mso-wrap-distance-left:9pt;mso-wrap-distance-top:0;mso-wrap-distance-right:9pt;mso-wrap-distance-bottom:0;mso-position-horizontal:absolute;mso-position-horizontal-relative:text;mso-position-vertical:absolute;mso-position-vertical-relative:text;mso-width-percent:0;mso-height-percent:0;mso-width-relative:margin;mso-height-relative:margin;v-text-anchor:middle" o:gfxdata="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" adj="5209" fillcolor="#70ad47 [3209]" strokecolor="#10190a [489]" strokeweight="1pt"/>
+              <v:shape id="Arrow: Left 1" o:spid="_x0000_s1026" type="#_x0000_t66" style="position:absolute;margin-left:499.5pt;margin-top:26.7pt;width:63.75pt;height:30.75pt;z-index:251658241;visibility:visible;mso-wrap-style:square;mso-width-percent:0;mso-height-percent:0;mso-wrap-distance-left:9pt;mso-wrap-distance-top:0;mso-wrap-distance-right:9pt;mso-wrap-distance-bottom:0;mso-position-horizontal:absolute;mso-position-horizontal-relative:text;mso-position-vertical:absolute;mso-position-vertical-relative:text;mso-width-percent:0;mso-height-percent:0;mso-width-relative:margin;mso-height-relative:margin;v-text-anchor:middle" o:gfxdata="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" adj="5209" fillcolor="#70ad47 [3209]" strokecolor="#10190a [489]" strokeweight="1pt"/>
             </w:pict>
           </mc:Fallback>
         </mc:AlternateContent>
@@ -1738,7 +1752,15 @@
             </w:r>
             <w:proofErr w:type="gramEnd"/>
             <w:r>
-              <w:t xml:space="preserve"> time period based on actual data. We then use that information when c</w:t>
+              <w:t xml:space="preserve"> </w:t>
+            </w:r>
+            <w:proofErr w:type="gramStart"/>
+            <w:r>
+              <w:t>time period</w:t>
+            </w:r>
+            <w:proofErr w:type="gramEnd"/>
+            <w:r>
+              <w:t xml:space="preserve"> based on actual data. We then use that information when c</w:t>
             </w:r>
             <w:r>
               <w:t>reating our Product roadmaps to create a realistic plan for</w:t>
@@ -2606,7 +2628,15 @@
             </w:r>
             <w:proofErr w:type="gramEnd"/>
             <w:r>
-              <w:t xml:space="preserve"> time period based on actual data. We then use that information when creating our Product roadmaps to create a realistic plan of when work will be delivered.</w:t>
+              <w:t xml:space="preserve"> </w:t>
+            </w:r>
+            <w:proofErr w:type="gramStart"/>
+            <w:r>
+              <w:t>time period</w:t>
+            </w:r>
+            <w:proofErr w:type="gramEnd"/>
+            <w:r>
+              <w:t xml:space="preserve"> based on actual data. We then use that information when creating our Product roadmaps to create a realistic plan of when work will be delivered.</w:t>
             </w:r>
           </w:p>
           <w:p>
@@ -5820,6 +5850,12 @@
 </file>
 
 <file path=customXml/item1.xml><?xml version="1.0" encoding="utf-8"?>
+<p:properties xmlns:p="http://schemas.microsoft.com/office/2006/metadata/properties" xmlns:xsi="http://www.w3.org/2001/XMLSchema-instance" xmlns:pc="http://schemas.microsoft.com/office/infopath/2007/PartnerControls">
+  <documentManagement/>
+</p:properties>
+</file>
+
+<file path=customXml/item2.xml><?xml version="1.0" encoding="utf-8"?>
 <ct:contentTypeSchema xmlns:ct="http://schemas.microsoft.com/office/2006/metadata/contentType" xmlns:ma="http://schemas.microsoft.com/office/2006/metadata/properties/metaAttributes" ct:_="" ma:_="" ma:contentTypeName="Document" ma:contentTypeID="0x010100D9E449C1E14FC94198377C30FF376EAE" ma:contentTypeVersion="4" ma:contentTypeDescription="Create a new document." ma:contentTypeScope="" ma:versionID="812e0a10f1ce9213c4020792d223e1dd">
   <xsd:schema xmlns:xsd="http://www.w3.org/2001/XMLSchema" xmlns:xs="http://www.w3.org/2001/XMLSchema" xmlns:p="http://schemas.microsoft.com/office/2006/metadata/properties" xmlns:ns2="3df9917d-0dfb-4ef0-bdb3-df83b20ea37e" targetNamespace="http://schemas.microsoft.com/office/2006/metadata/properties" ma:root="true" ma:fieldsID="9f4337e014cd6df90eebe16db994ffac" ns2:_="">
     <xsd:import namespace="3df9917d-0dfb-4ef0-bdb3-df83b20ea37e"/>
@@ -5963,13 +5999,11 @@
 </ct:contentTypeSchema>
 </file>
 
-<file path=customXml/item2.xml><?xml version="1.0" encoding="utf-8"?>
-<p:properties xmlns:p="http://schemas.microsoft.com/office/2006/metadata/properties" xmlns:xsi="http://www.w3.org/2001/XMLSchema-instance" xmlns:pc="http://schemas.microsoft.com/office/infopath/2007/PartnerControls">
-  <documentManagement/>
-</p:properties>
+<file path=customXml/item3.xml><?xml version="1.0" encoding="utf-8"?>
+<b:Sources xmlns:b="http://schemas.openxmlformats.org/officeDocument/2006/bibliography" xmlns="http://schemas.openxmlformats.org/officeDocument/2006/bibliography" SelectedStyle="\APASixthEditionOfficeOnline.xsl" StyleName="APA" Version="6"/>
 </file>
 
-<file path=customXml/item3.xml><?xml version="1.0" encoding="utf-8"?>
+<file path=customXml/item4.xml><?xml version="1.0" encoding="utf-8"?>
 <?mso-contentType ?>
 <FormTemplates xmlns="http://schemas.microsoft.com/sharepoint/v3/contenttype/forms">
   <Display>DocumentLibraryForm</Display>
@@ -5978,11 +6012,23 @@
 </FormTemplates>
 </file>
 
-<file path=customXml/item4.xml><?xml version="1.0" encoding="utf-8"?>
-<b:Sources xmlns:b="http://schemas.openxmlformats.org/officeDocument/2006/bibliography" xmlns="http://schemas.openxmlformats.org/officeDocument/2006/bibliography" SelectedStyle="\APASixthEditionOfficeOnline.xsl" StyleName="APA" Version="6"/>
+<file path=customXml/itemProps1.xml><?xml version="1.0" encoding="utf-8"?>
+<ds:datastoreItem xmlns:ds="http://schemas.openxmlformats.org/officeDocument/2006/customXml" ds:itemID="{B48E428A-5CC3-4F72-A98B-199E22BD544E}">
+  <ds:schemaRefs>
+    <ds:schemaRef ds:uri="http://schemas.microsoft.com/office/infopath/2007/PartnerControls"/>
+    <ds:schemaRef ds:uri="3df9917d-0dfb-4ef0-bdb3-df83b20ea37e"/>
+    <ds:schemaRef ds:uri="http://schemas.microsoft.com/office/2006/documentManagement/types"/>
+    <ds:schemaRef ds:uri="http://purl.org/dc/dcmitype/"/>
+    <ds:schemaRef ds:uri="http://www.w3.org/XML/1998/namespace"/>
+    <ds:schemaRef ds:uri="http://purl.org/dc/terms/"/>
+    <ds:schemaRef ds:uri="http://purl.org/dc/elements/1.1/"/>
+    <ds:schemaRef ds:uri="http://schemas.openxmlformats.org/package/2006/metadata/core-properties"/>
+    <ds:schemaRef ds:uri="http://schemas.microsoft.com/office/2006/metadata/properties"/>
+  </ds:schemaRefs>
+</ds:datastoreItem>
 </file>
 
-<file path=customXml/itemProps1.xml><?xml version="1.0" encoding="utf-8"?>
+<file path=customXml/itemProps2.xml><?xml version="1.0" encoding="utf-8"?>
 <ds:datastoreItem xmlns:ds="http://schemas.openxmlformats.org/officeDocument/2006/customXml" ds:itemID="{8CB27B7D-3E60-4F0F-8174-2ECE26B78775}">
   <ds:schemaRefs>
     <ds:schemaRef ds:uri="http://schemas.microsoft.com/office/2006/metadata/contentType"/>
@@ -6000,27 +6046,18 @@
 </ds:datastoreItem>
 </file>
 
-<file path=customXml/itemProps2.xml><?xml version="1.0" encoding="utf-8"?>
-<ds:datastoreItem xmlns:ds="http://schemas.openxmlformats.org/officeDocument/2006/customXml" ds:itemID="{B48E428A-5CC3-4F72-A98B-199E22BD544E}">
+<file path=customXml/itemProps3.xml><?xml version="1.0" encoding="utf-8"?>
+<ds:datastoreItem xmlns:ds="http://schemas.openxmlformats.org/officeDocument/2006/customXml" ds:itemID="{14D652CA-C379-4DA8-A690-B234D8721940}">
   <ds:schemaRefs>
-    <ds:schemaRef ds:uri="http://schemas.microsoft.com/office/2006/metadata/properties"/>
-    <ds:schemaRef ds:uri="http://schemas.microsoft.com/office/infopath/2007/PartnerControls"/>
-  </ds:schemaRefs>
-</ds:datastoreItem>
-</file>
-
-<file path=customXml/itemProps3.xml><?xml version="1.0" encoding="utf-8"?>
-<ds:datastoreItem xmlns:ds="http://schemas.openxmlformats.org/officeDocument/2006/customXml" ds:itemID="{3FD852B7-3B9A-4E53-A2F9-629CA1441223}">
-  <ds:schemaRefs>
-    <ds:schemaRef ds:uri="http://schemas.microsoft.com/sharepoint/v3/contenttype/forms"/>
+    <ds:schemaRef ds:uri="http://schemas.openxmlformats.org/officeDocument/2006/bibliography"/>
   </ds:schemaRefs>
 </ds:datastoreItem>
 </file>
 
 <file path=customXml/itemProps4.xml><?xml version="1.0" encoding="utf-8"?>
-<ds:datastoreItem xmlns:ds="http://schemas.openxmlformats.org/officeDocument/2006/customXml" ds:itemID="{14D652CA-C379-4DA8-A690-B234D8721940}">
+<ds:datastoreItem xmlns:ds="http://schemas.openxmlformats.org/officeDocument/2006/customXml" ds:itemID="{3FD852B7-3B9A-4E53-A2F9-629CA1441223}">
   <ds:schemaRefs>
-    <ds:schemaRef ds:uri="http://schemas.openxmlformats.org/officeDocument/2006/bibliography"/>
+    <ds:schemaRef ds:uri="http://schemas.microsoft.com/sharepoint/v3/contenttype/forms"/>
   </ds:schemaRefs>
 </ds:datastoreItem>
 </file>

</xml_diff>